<commit_message>
Added lat & lon of the counties
</commit_message>
<xml_diff>
--- a/AQ Proposal/PROJECT 3 - Proposal.docx
+++ b/AQ Proposal/PROJECT 3 - Proposal.docx
@@ -148,7 +148,7 @@
           <w:sz w:val="44"/>
           <w:szCs w:val="44"/>
         </w:rPr>
-        <w:t xml:space="preserve">A Comprehensive Study on the Hazards of Air Pollution and </w:t>
+        <w:t xml:space="preserve">Air Pollution and </w:t>
       </w:r>
       <w:r>
         <w:rPr>
@@ -198,21 +198,7 @@
           <w:sz w:val="32"/>
           <w:szCs w:val="32"/>
         </w:rPr>
-        <w:t>Research question: How dangerous is air pollution</w:t>
-      </w:r>
-      <w:r>
-        <w:rPr>
-          <w:sz w:val="32"/>
-          <w:szCs w:val="32"/>
-        </w:rPr>
-        <w:t xml:space="preserve">, what are its effects on health and </w:t>
-      </w:r>
-      <w:r>
-        <w:rPr>
-          <w:sz w:val="32"/>
-          <w:szCs w:val="32"/>
-        </w:rPr>
-        <w:t>its contribution to mortality rate?</w:t>
+        <w:t>Research question: How dangerous is air pollution, what are its effects on health and its contribution to mortality rate?</w:t>
       </w:r>
     </w:p>
     <w:p>
@@ -3489,6 +3475,7 @@
     <w:rsid w:val="00101A94"/>
     <w:rsid w:val="00730D1E"/>
     <w:rsid w:val="007D7BB1"/>
+    <w:rsid w:val="00B07F93"/>
     <w:rsid w:val="00C82B18"/>
     <w:rsid w:val="00FC4D3C"/>
   </w:rsids>

</xml_diff>